<commit_message>
Update documentation: Day 3 measurement & repeatability results
</commit_message>
<xml_diff>
--- a/Documentation.docx
+++ b/Documentation.docx
@@ -8,6 +8,9 @@
       </w:pPr>
       <w:r>
         <w:t>Part 1</w:t>
+      </w:r>
+      <w:r>
+        <w:t>:</w:t>
       </w:r>
     </w:p>
     <w:p>
@@ -971,17 +974,8 @@
           <w:b/>
           <w:bCs/>
         </w:rPr>
-        <w:t xml:space="preserve">&lt; 0.3 </w:t>
-      </w:r>
-      <w:proofErr w:type="spellStart"/>
-      <w:r>
-        <w:rPr>
-          <w:b/>
-          <w:bCs/>
-        </w:rPr>
-        <w:t>px</w:t>
-      </w:r>
-      <w:proofErr w:type="spellEnd"/>
+        <w:t>&lt; 0.3 px</w:t>
+      </w:r>
       <w:r>
         <w:t xml:space="preserve"> → Excellent (industrial / metrology-ready)</w:t>
       </w:r>
@@ -998,17 +992,8 @@
           <w:b/>
           <w:bCs/>
         </w:rPr>
-        <w:t xml:space="preserve">0.3 – 0.6 </w:t>
-      </w:r>
-      <w:proofErr w:type="spellStart"/>
-      <w:r>
-        <w:rPr>
-          <w:b/>
-          <w:bCs/>
-        </w:rPr>
-        <w:t>px</w:t>
-      </w:r>
-      <w:proofErr w:type="spellEnd"/>
+        <w:t>0.3 – 0.6 px</w:t>
+      </w:r>
       <w:r>
         <w:t xml:space="preserve"> → Good (robotics, inspection)</w:t>
       </w:r>
@@ -1025,17 +1010,8 @@
           <w:b/>
           <w:bCs/>
         </w:rPr>
-        <w:t xml:space="preserve">&gt; 1.0 </w:t>
-      </w:r>
-      <w:proofErr w:type="spellStart"/>
-      <w:r>
-        <w:rPr>
-          <w:b/>
-          <w:bCs/>
-        </w:rPr>
-        <w:t>px</w:t>
-      </w:r>
-      <w:proofErr w:type="spellEnd"/>
+        <w:t>&gt; 1.0 px</w:t>
+      </w:r>
       <w:r>
         <w:t xml:space="preserve"> → Poor → redo dataset</w:t>
       </w:r>
@@ -1107,7 +1083,6 @@
           <w14:ligatures w14:val="none"/>
         </w:rPr>
       </w:pPr>
-      <w:proofErr w:type="spellStart"/>
       <w:proofErr w:type="gramStart"/>
       <w:r>
         <w:rPr>
@@ -1120,7 +1095,6 @@
         </w:rPr>
         <w:t>np.savez</w:t>
       </w:r>
-      <w:proofErr w:type="spellEnd"/>
       <w:proofErr w:type="gramEnd"/>
       <w:r>
         <w:rPr>
@@ -1174,31 +1148,7 @@
           <w:lang w:eastAsia="en-IN"/>
           <w14:ligatures w14:val="none"/>
         </w:rPr>
-        <w:t xml:space="preserve">    "</w:t>
-      </w:r>
-      <w:proofErr w:type="spellStart"/>
-      <w:r>
-        <w:rPr>
-          <w:rFonts w:ascii="Courier New" w:eastAsia="Times New Roman" w:hAnsi="Courier New" w:cs="Courier New"/>
-          <w:kern w:val="0"/>
-          <w:sz w:val="20"/>
-          <w:szCs w:val="20"/>
-          <w:lang w:eastAsia="en-IN"/>
-          <w14:ligatures w14:val="none"/>
-        </w:rPr>
-        <w:t>camera_calibration.npz</w:t>
-      </w:r>
-      <w:proofErr w:type="spellEnd"/>
-      <w:r>
-        <w:rPr>
-          <w:rFonts w:ascii="Courier New" w:eastAsia="Times New Roman" w:hAnsi="Courier New" w:cs="Courier New"/>
-          <w:kern w:val="0"/>
-          <w:sz w:val="20"/>
-          <w:szCs w:val="20"/>
-          <w:lang w:eastAsia="en-IN"/>
-          <w14:ligatures w14:val="none"/>
-        </w:rPr>
-        <w:t>",</w:t>
+        <w:t xml:space="preserve">    "camera_calibration.npz",</w:t>
       </w:r>
     </w:p>
     <w:p>
@@ -1284,55 +1234,7 @@
           <w:lang w:eastAsia="en-IN"/>
           <w14:ligatures w14:val="none"/>
         </w:rPr>
-        <w:t xml:space="preserve">    </w:t>
-      </w:r>
-      <w:proofErr w:type="spellStart"/>
-      <w:r>
-        <w:rPr>
-          <w:rFonts w:ascii="Courier New" w:eastAsia="Times New Roman" w:hAnsi="Courier New" w:cs="Courier New"/>
-          <w:kern w:val="0"/>
-          <w:sz w:val="20"/>
-          <w:szCs w:val="20"/>
-          <w:lang w:eastAsia="en-IN"/>
-          <w14:ligatures w14:val="none"/>
-        </w:rPr>
-        <w:t>dist</w:t>
-      </w:r>
-      <w:proofErr w:type="spellEnd"/>
-      <w:r>
-        <w:rPr>
-          <w:rFonts w:ascii="Courier New" w:eastAsia="Times New Roman" w:hAnsi="Courier New" w:cs="Courier New"/>
-          <w:kern w:val="0"/>
-          <w:sz w:val="20"/>
-          <w:szCs w:val="20"/>
-          <w:lang w:eastAsia="en-IN"/>
-          <w14:ligatures w14:val="none"/>
-        </w:rPr>
-        <w:t>=</w:t>
-      </w:r>
-      <w:proofErr w:type="spellStart"/>
-      <w:r>
-        <w:rPr>
-          <w:rFonts w:ascii="Courier New" w:eastAsia="Times New Roman" w:hAnsi="Courier New" w:cs="Courier New"/>
-          <w:kern w:val="0"/>
-          <w:sz w:val="20"/>
-          <w:szCs w:val="20"/>
-          <w:lang w:eastAsia="en-IN"/>
-          <w14:ligatures w14:val="none"/>
-        </w:rPr>
-        <w:t>dist</w:t>
-      </w:r>
-      <w:proofErr w:type="spellEnd"/>
-      <w:r>
-        <w:rPr>
-          <w:rFonts w:ascii="Courier New" w:eastAsia="Times New Roman" w:hAnsi="Courier New" w:cs="Courier New"/>
-          <w:kern w:val="0"/>
-          <w:sz w:val="20"/>
-          <w:szCs w:val="20"/>
-          <w:lang w:eastAsia="en-IN"/>
-          <w14:ligatures w14:val="none"/>
-        </w:rPr>
-        <w:t>,</w:t>
+        <w:t xml:space="preserve">    dist=dist,</w:t>
       </w:r>
     </w:p>
     <w:p>
@@ -1375,55 +1277,7 @@
           <w:lang w:eastAsia="en-IN"/>
           <w14:ligatures w14:val="none"/>
         </w:rPr>
-        <w:t xml:space="preserve">    </w:t>
-      </w:r>
-      <w:proofErr w:type="spellStart"/>
-      <w:r>
-        <w:rPr>
-          <w:rFonts w:ascii="Courier New" w:eastAsia="Times New Roman" w:hAnsi="Courier New" w:cs="Courier New"/>
-          <w:kern w:val="0"/>
-          <w:sz w:val="20"/>
-          <w:szCs w:val="20"/>
-          <w:lang w:eastAsia="en-IN"/>
-          <w14:ligatures w14:val="none"/>
-        </w:rPr>
-        <w:t>rvecs</w:t>
-      </w:r>
-      <w:proofErr w:type="spellEnd"/>
-      <w:r>
-        <w:rPr>
-          <w:rFonts w:ascii="Courier New" w:eastAsia="Times New Roman" w:hAnsi="Courier New" w:cs="Courier New"/>
-          <w:kern w:val="0"/>
-          <w:sz w:val="20"/>
-          <w:szCs w:val="20"/>
-          <w:lang w:eastAsia="en-IN"/>
-          <w14:ligatures w14:val="none"/>
-        </w:rPr>
-        <w:t>=</w:t>
-      </w:r>
-      <w:proofErr w:type="spellStart"/>
-      <w:r>
-        <w:rPr>
-          <w:rFonts w:ascii="Courier New" w:eastAsia="Times New Roman" w:hAnsi="Courier New" w:cs="Courier New"/>
-          <w:kern w:val="0"/>
-          <w:sz w:val="20"/>
-          <w:szCs w:val="20"/>
-          <w:lang w:eastAsia="en-IN"/>
-          <w14:ligatures w14:val="none"/>
-        </w:rPr>
-        <w:t>rvecs</w:t>
-      </w:r>
-      <w:proofErr w:type="spellEnd"/>
-      <w:r>
-        <w:rPr>
-          <w:rFonts w:ascii="Courier New" w:eastAsia="Times New Roman" w:hAnsi="Courier New" w:cs="Courier New"/>
-          <w:kern w:val="0"/>
-          <w:sz w:val="20"/>
-          <w:szCs w:val="20"/>
-          <w:lang w:eastAsia="en-IN"/>
-          <w14:ligatures w14:val="none"/>
-        </w:rPr>
-        <w:t>,</w:t>
+        <w:t xml:space="preserve">    rvecs=rvecs,</w:t>
       </w:r>
     </w:p>
     <w:p>
@@ -1466,45 +1320,8 @@
           <w:lang w:eastAsia="en-IN"/>
           <w14:ligatures w14:val="none"/>
         </w:rPr>
-        <w:t xml:space="preserve">    </w:t>
-      </w:r>
-      <w:proofErr w:type="spellStart"/>
-      <w:r>
-        <w:rPr>
-          <w:rFonts w:ascii="Courier New" w:eastAsia="Times New Roman" w:hAnsi="Courier New" w:cs="Courier New"/>
-          <w:kern w:val="0"/>
-          <w:sz w:val="20"/>
-          <w:szCs w:val="20"/>
-          <w:lang w:eastAsia="en-IN"/>
-          <w14:ligatures w14:val="none"/>
-        </w:rPr>
-        <w:t>tvecs</w:t>
-      </w:r>
-      <w:proofErr w:type="spellEnd"/>
-      <w:r>
-        <w:rPr>
-          <w:rFonts w:ascii="Courier New" w:eastAsia="Times New Roman" w:hAnsi="Courier New" w:cs="Courier New"/>
-          <w:kern w:val="0"/>
-          <w:sz w:val="20"/>
-          <w:szCs w:val="20"/>
-          <w:lang w:eastAsia="en-IN"/>
-          <w14:ligatures w14:val="none"/>
-        </w:rPr>
-        <w:t>=</w:t>
-      </w:r>
-      <w:proofErr w:type="spellStart"/>
-      <w:r>
-        <w:rPr>
-          <w:rFonts w:ascii="Courier New" w:eastAsia="Times New Roman" w:hAnsi="Courier New" w:cs="Courier New"/>
-          <w:kern w:val="0"/>
-          <w:sz w:val="20"/>
-          <w:szCs w:val="20"/>
-          <w:lang w:eastAsia="en-IN"/>
-          <w14:ligatures w14:val="none"/>
-        </w:rPr>
-        <w:t>tvecs</w:t>
-      </w:r>
-      <w:proofErr w:type="spellEnd"/>
+        <w:t xml:space="preserve">    tvecs=tvecs</w:t>
+      </w:r>
     </w:p>
     <w:p>
       <w:pPr>
@@ -1612,7 +1429,6 @@
         </w:rPr>
         <w:t xml:space="preserve">data = </w:t>
       </w:r>
-      <w:proofErr w:type="spellStart"/>
       <w:proofErr w:type="gramStart"/>
       <w:r>
         <w:rPr>
@@ -1625,7 +1441,6 @@
         </w:rPr>
         <w:t>np.load</w:t>
       </w:r>
-      <w:proofErr w:type="spellEnd"/>
       <w:proofErr w:type="gramEnd"/>
       <w:r>
         <w:rPr>
@@ -1636,31 +1451,7 @@
           <w:lang w:eastAsia="en-IN"/>
           <w14:ligatures w14:val="none"/>
         </w:rPr>
-        <w:t>("</w:t>
-      </w:r>
-      <w:proofErr w:type="spellStart"/>
-      <w:r>
-        <w:rPr>
-          <w:rFonts w:ascii="Courier New" w:eastAsia="Times New Roman" w:hAnsi="Courier New" w:cs="Courier New"/>
-          <w:kern w:val="0"/>
-          <w:sz w:val="20"/>
-          <w:szCs w:val="20"/>
-          <w:lang w:eastAsia="en-IN"/>
-          <w14:ligatures w14:val="none"/>
-        </w:rPr>
-        <w:t>camera_calibration.npz</w:t>
-      </w:r>
-      <w:proofErr w:type="spellEnd"/>
-      <w:r>
-        <w:rPr>
-          <w:rFonts w:ascii="Courier New" w:eastAsia="Times New Roman" w:hAnsi="Courier New" w:cs="Courier New"/>
-          <w:kern w:val="0"/>
-          <w:sz w:val="20"/>
-          <w:szCs w:val="20"/>
-          <w:lang w:eastAsia="en-IN"/>
-          <w14:ligatures w14:val="none"/>
-        </w:rPr>
-        <w:t>")</w:t>
+        <w:t>("camera_calibration.npz")</w:t>
       </w:r>
     </w:p>
     <w:p>
@@ -1737,7 +1528,6 @@
           <w14:ligatures w14:val="none"/>
         </w:rPr>
       </w:pPr>
-      <w:proofErr w:type="spellStart"/>
       <w:r>
         <w:rPr>
           <w:rFonts w:ascii="Courier New" w:eastAsia="Times New Roman" w:hAnsi="Courier New" w:cs="Courier New"/>
@@ -1747,43 +1537,7 @@
           <w:lang w:eastAsia="en-IN"/>
           <w14:ligatures w14:val="none"/>
         </w:rPr>
-        <w:t>dist</w:t>
-      </w:r>
-      <w:proofErr w:type="spellEnd"/>
-      <w:r>
-        <w:rPr>
-          <w:rFonts w:ascii="Courier New" w:eastAsia="Times New Roman" w:hAnsi="Courier New" w:cs="Courier New"/>
-          <w:kern w:val="0"/>
-          <w:sz w:val="20"/>
-          <w:szCs w:val="20"/>
-          <w:lang w:eastAsia="en-IN"/>
-          <w14:ligatures w14:val="none"/>
-        </w:rPr>
-        <w:t xml:space="preserve"> = data["</w:t>
-      </w:r>
-      <w:proofErr w:type="spellStart"/>
-      <w:r>
-        <w:rPr>
-          <w:rFonts w:ascii="Courier New" w:eastAsia="Times New Roman" w:hAnsi="Courier New" w:cs="Courier New"/>
-          <w:kern w:val="0"/>
-          <w:sz w:val="20"/>
-          <w:szCs w:val="20"/>
-          <w:lang w:eastAsia="en-IN"/>
-          <w14:ligatures w14:val="none"/>
-        </w:rPr>
-        <w:t>dist</w:t>
-      </w:r>
-      <w:proofErr w:type="spellEnd"/>
-      <w:r>
-        <w:rPr>
-          <w:rFonts w:ascii="Courier New" w:eastAsia="Times New Roman" w:hAnsi="Courier New" w:cs="Courier New"/>
-          <w:kern w:val="0"/>
-          <w:sz w:val="20"/>
-          <w:szCs w:val="20"/>
-          <w:lang w:eastAsia="en-IN"/>
-          <w14:ligatures w14:val="none"/>
-        </w:rPr>
-        <w:t>"]</w:t>
+        <w:t>dist = data["dist"]</w:t>
       </w:r>
     </w:p>
     <w:p>
@@ -2628,24 +2382,14 @@
       </w:r>
     </w:p>
     <w:p>
-      <w:proofErr w:type="spellStart"/>
-      <w:r>
-        <w:t>fx</w:t>
-      </w:r>
-      <w:proofErr w:type="spellEnd"/>
-      <w:r>
-        <w:t xml:space="preserve"> ≈ 652.3</w:t>
-      </w:r>
-    </w:p>
-    <w:p>
-      <w:proofErr w:type="spellStart"/>
+      <w:r>
+        <w:t>fx ≈ 652.3</w:t>
+      </w:r>
+    </w:p>
+    <w:p>
       <w:r>
         <w:lastRenderedPageBreak/>
-        <w:t>fy</w:t>
-      </w:r>
-      <w:proofErr w:type="spellEnd"/>
-      <w:r>
-        <w:t xml:space="preserve"> ≈ 653.7</w:t>
+        <w:t>fy ≈ 653.7</w:t>
       </w:r>
     </w:p>
     <w:p>
@@ -2674,21 +2418,8 @@
           <w:numId w:val="8"/>
         </w:numPr>
       </w:pPr>
-      <w:proofErr w:type="spellStart"/>
-      <w:r>
-        <w:t>fx</w:t>
-      </w:r>
-      <w:proofErr w:type="spellEnd"/>
-      <w:r>
-        <w:t xml:space="preserve"> ≈ </w:t>
-      </w:r>
-      <w:proofErr w:type="spellStart"/>
-      <w:r>
-        <w:t>fy</w:t>
-      </w:r>
-      <w:proofErr w:type="spellEnd"/>
-      <w:r>
-        <w:t xml:space="preserve"> → pixels are square (good)</w:t>
+      <w:r>
+        <w:t>fx ≈ fy → pixels are square (good)</w:t>
       </w:r>
     </w:p>
     <w:p>
@@ -2699,15 +2430,7 @@
         </w:numPr>
       </w:pPr>
       <w:r>
-        <w:t xml:space="preserve">Principal point near image </w:t>
-      </w:r>
-      <w:proofErr w:type="spellStart"/>
-      <w:r>
-        <w:t>center</w:t>
-      </w:r>
-      <w:proofErr w:type="spellEnd"/>
-      <w:r>
-        <w:t xml:space="preserve"> → camera alignment is sane</w:t>
+        <w:t>Principal point near image center → camera alignment is sane</w:t>
       </w:r>
     </w:p>
     <w:p>
@@ -2853,13 +2576,8 @@
     </w:p>
     <w:p>
       <w:r>
-        <w:t xml:space="preserve">0.1996 </w:t>
-      </w:r>
-      <w:proofErr w:type="spellStart"/>
-      <w:r>
-        <w:t>px</w:t>
-      </w:r>
-      <w:proofErr w:type="spellEnd"/>
+        <w:t>0.1996 px</w:t>
+      </w:r>
     </w:p>
     <w:p>
       <w:r>
@@ -2954,13 +2672,8 @@
           </w:tcPr>
           <w:p>
             <w:r>
-              <w:t xml:space="preserve">&lt; 0.3 </w:t>
+              <w:t>&lt; 0.3 px</w:t>
             </w:r>
-            <w:proofErr w:type="spellStart"/>
-            <w:r>
-              <w:t>px</w:t>
-            </w:r>
-            <w:proofErr w:type="spellEnd"/>
           </w:p>
         </w:tc>
         <w:tc>
@@ -2992,13 +2705,8 @@
           </w:tcPr>
           <w:p>
             <w:r>
-              <w:t xml:space="preserve">0.3 – 0.6 </w:t>
+              <w:t>0.3 – 0.6 px</w:t>
             </w:r>
-            <w:proofErr w:type="spellStart"/>
-            <w:r>
-              <w:t>px</w:t>
-            </w:r>
-            <w:proofErr w:type="spellEnd"/>
           </w:p>
         </w:tc>
         <w:tc>
@@ -3026,13 +2734,8 @@
           </w:tcPr>
           <w:p>
             <w:r>
-              <w:t xml:space="preserve">&gt; 1.0 </w:t>
+              <w:t>&gt; 1.0 px</w:t>
             </w:r>
-            <w:proofErr w:type="spellStart"/>
-            <w:r>
-              <w:t>px</w:t>
-            </w:r>
-            <w:proofErr w:type="spellEnd"/>
           </w:p>
         </w:tc>
         <w:tc>
@@ -3424,21 +3127,12 @@
       <w:r>
         <w:t xml:space="preserve">Represented using a </w:t>
       </w:r>
-      <w:proofErr w:type="spellStart"/>
-      <w:r>
-        <w:rPr>
-          <w:b/>
-          <w:bCs/>
-        </w:rPr>
-        <w:t>homography</w:t>
-      </w:r>
-      <w:proofErr w:type="spellEnd"/>
-      <w:r>
-        <w:rPr>
-          <w:b/>
-          <w:bCs/>
-        </w:rPr>
-        <w:t xml:space="preserve"> (projective transform)</w:t>
+      <w:r>
+        <w:rPr>
+          <w:b/>
+          <w:bCs/>
+        </w:rPr>
+        <w:t>homography (projective transform)</w:t>
       </w:r>
     </w:p>
     <w:p>
@@ -3629,14 +3323,9 @@
       <w:r>
         <w:t>K = [[</w:t>
       </w:r>
-      <w:proofErr w:type="spellStart"/>
       <w:proofErr w:type="gramStart"/>
       <w:r>
-        <w:t>fx</w:t>
-      </w:r>
-      <w:proofErr w:type="spellEnd"/>
-      <w:r>
-        <w:t>,  0</w:t>
+        <w:t>fx,  0</w:t>
       </w:r>
       <w:proofErr w:type="gramEnd"/>
       <w:r>
@@ -3645,15 +3334,7 @@
     </w:p>
     <w:p>
       <w:r>
-        <w:t xml:space="preserve">     [ 0, </w:t>
-      </w:r>
-      <w:proofErr w:type="spellStart"/>
-      <w:r>
-        <w:t>fy</w:t>
-      </w:r>
-      <w:proofErr w:type="spellEnd"/>
-      <w:r>
-        <w:t>, cy],</w:t>
+        <w:t xml:space="preserve">     [ 0, fy, cy],</w:t>
       </w:r>
     </w:p>
     <w:p>
@@ -3832,21 +3513,12 @@
       <w:r>
         <w:t xml:space="preserve">Industrial simulators reuse </w:t>
       </w:r>
-      <w:proofErr w:type="spellStart"/>
       <w:r>
         <w:rPr>
           <w:i/>
           <w:iCs/>
         </w:rPr>
-        <w:t>undistortion</w:t>
-      </w:r>
-      <w:proofErr w:type="spellEnd"/>
-      <w:r>
-        <w:rPr>
-          <w:i/>
-          <w:iCs/>
-        </w:rPr>
-        <w:t xml:space="preserve"> math in reverse</w:t>
+        <w:t>undistortion math in reverse</w:t>
       </w:r>
       <w:r>
         <w:t xml:space="preserve"> to create realistic distortion.</w:t>
@@ -3980,15 +3652,7 @@
         </w:numPr>
       </w:pPr>
       <w:r>
-        <w:t xml:space="preserve">Compute </w:t>
-      </w:r>
-      <w:proofErr w:type="spellStart"/>
-      <w:r>
-        <w:t>homography</w:t>
-      </w:r>
-      <w:proofErr w:type="spellEnd"/>
-      <w:r>
-        <w:t xml:space="preserve"> using:</w:t>
+        <w:t>Compute homography using:</w:t>
       </w:r>
     </w:p>
     <w:p>
@@ -4217,17 +3881,8 @@
           <w:bCs/>
         </w:rPr>
         <w:lastRenderedPageBreak/>
-        <w:t xml:space="preserve">Expected </w:t>
-      </w:r>
-      <w:proofErr w:type="spellStart"/>
-      <w:r>
-        <w:rPr>
-          <w:b/>
-          <w:bCs/>
-        </w:rPr>
-        <w:t>behavior</w:t>
-      </w:r>
-      <w:proofErr w:type="spellEnd"/>
+        <w:t>Expected behavior</w:t>
+      </w:r>
     </w:p>
     <w:p>
       <w:pPr>
@@ -4334,6 +3989,9 @@
         </w:numPr>
       </w:pPr>
       <w:r>
+        <w:rPr>
+          <w:noProof/>
+        </w:rPr>
         <w:drawing>
           <wp:anchor distT="0" distB="0" distL="114300" distR="114300" simplePos="0" relativeHeight="251658240" behindDoc="1" locked="0" layoutInCell="1" allowOverlap="1" wp14:anchorId="2BE96697" wp14:editId="75091045">
             <wp:simplePos x="0" y="0"/>
@@ -4646,6 +4304,9 @@
             <m:t>∥</m:t>
           </m:r>
           <m:r>
+            <m:rPr>
+              <m:sty m:val="p"/>
+            </m:rPr>
             <w:br/>
           </m:r>
         </m:oMath>
@@ -4817,13 +4478,8 @@
           </w:tcPr>
           <w:p>
             <w:r>
-              <w:t xml:space="preserve">&lt; 0.3 </w:t>
+              <w:t>&lt; 0.3 px</w:t>
             </w:r>
-            <w:proofErr w:type="spellStart"/>
-            <w:r>
-              <w:t>px</w:t>
-            </w:r>
-            <w:proofErr w:type="spellEnd"/>
           </w:p>
         </w:tc>
         <w:tc>
@@ -4851,13 +4507,8 @@
           </w:tcPr>
           <w:p>
             <w:r>
-              <w:t xml:space="preserve">0.3 – 0.6 </w:t>
+              <w:t>0.3 – 0.6 px</w:t>
             </w:r>
-            <w:proofErr w:type="spellStart"/>
-            <w:r>
-              <w:t>px</w:t>
-            </w:r>
-            <w:proofErr w:type="spellEnd"/>
           </w:p>
         </w:tc>
         <w:tc>
@@ -4885,13 +4536,8 @@
           </w:tcPr>
           <w:p>
             <w:r>
-              <w:t xml:space="preserve">&gt; 1.0 </w:t>
+              <w:t>&gt; 1.0 px</w:t>
             </w:r>
-            <w:proofErr w:type="spellStart"/>
-            <w:r>
-              <w:t>px</w:t>
-            </w:r>
-            <w:proofErr w:type="spellEnd"/>
           </w:p>
         </w:tc>
         <w:tc>
@@ -5349,15 +4995,7 @@
         </w:numPr>
       </w:pPr>
       <w:r>
-        <w:t>Perspective skew via projective transform (</w:t>
-      </w:r>
-      <w:proofErr w:type="spellStart"/>
-      <w:r>
-        <w:t>homography</w:t>
-      </w:r>
-      <w:proofErr w:type="spellEnd"/>
-      <w:r>
-        <w:t>)</w:t>
+        <w:t>Perspective skew via projective transform (homography)</w:t>
       </w:r>
     </w:p>
     <w:p>
@@ -5503,15 +5141,7 @@
     </w:p>
     <w:p>
       <w:r>
-        <w:t xml:space="preserve">Observed </w:t>
-      </w:r>
-      <w:proofErr w:type="spellStart"/>
-      <w:r>
-        <w:t>behavior</w:t>
-      </w:r>
-      <w:proofErr w:type="spellEnd"/>
-      <w:r>
-        <w:t>:</w:t>
+        <w:t>Observed behavior:</w:t>
       </w:r>
     </w:p>
     <w:p>
@@ -5727,23 +5357,7 @@
           <w:b/>
           <w:bCs/>
         </w:rPr>
-        <w:t xml:space="preserve">Calibration Model </w:t>
-      </w:r>
-      <w:proofErr w:type="spellStart"/>
-      <w:r>
-        <w:rPr>
-          <w:b/>
-          <w:bCs/>
-        </w:rPr>
-        <w:t>Behavior</w:t>
-      </w:r>
-      <w:proofErr w:type="spellEnd"/>
-      <w:r>
-        <w:rPr>
-          <w:b/>
-          <w:bCs/>
-        </w:rPr>
-        <w:t xml:space="preserve"> Under Stress</w:t>
+        <w:t>Calibration Model Behavior Under Stress</w:t>
       </w:r>
     </w:p>
     <w:p>
@@ -5769,13 +5383,8 @@
           <w:numId w:val="33"/>
         </w:numPr>
       </w:pPr>
-      <w:proofErr w:type="spellStart"/>
-      <w:r>
-        <w:t>Undistortion</w:t>
-      </w:r>
-      <w:proofErr w:type="spellEnd"/>
-      <w:r>
-        <w:t xml:space="preserve"> pipeline is stable under combined distortion + perspective skew</w:t>
+      <w:r>
+        <w:t>Undistortion pipeline is stable under combined distortion + perspective skew</w:t>
       </w:r>
     </w:p>
     <w:p>

</xml_diff>